<commit_message>
Updated all Meeting Minutes
</commit_message>
<xml_diff>
--- a/Meetings/01 - Initial Meeting for Project Plan.docx
+++ b/Meetings/01 - Initial Meeting for Project Plan.docx
@@ -29,6 +29,8 @@
             <w:pPr>
               <w:pStyle w:val="Title"/>
             </w:pPr>
+            <w:bookmarkStart w:id="0" w:name="_GoBack"/>
+            <w:bookmarkEnd w:id="0"/>
             <w:r>
               <w:t>Initial Meeting for Project Plan</w:t>
             </w:r>
@@ -221,30 +223,31 @@
         </w:tc>
       </w:tr>
     </w:tbl>
-    <w:sdt>
-      <w:sdtPr>
-        <w:id w:val="921066030"/>
-        <w:placeholder>
-          <w:docPart w:val="2F4EBAB7E99F4FA3B249136C2D8CE186"/>
-        </w:placeholder>
-        <w:temporary/>
-        <w:showingPlcHdr/>
-        <w15:appearance w15:val="hidden"/>
-      </w:sdtPr>
-      <w:sdtEndPr/>
-      <w:sdtContent>
-        <w:bookmarkStart w:id="0" w:name="_GoBack" w:displacedByCustomXml="prev"/>
-        <w:p>
-          <w:pPr>
-            <w:pStyle w:val="Heading1"/>
-          </w:pPr>
+    <w:p>
+      <w:pPr>
+        <w:pStyle w:val="Heading1"/>
+      </w:pPr>
+      <w:sdt>
+        <w:sdtPr>
+          <w:id w:val="921066030"/>
+          <w:placeholder>
+            <w:docPart w:val="2F4EBAB7E99F4FA3B249136C2D8CE186"/>
+          </w:placeholder>
+          <w:temporary/>
+          <w:showingPlcHdr/>
+          <w15:appearance w15:val="hidden"/>
+        </w:sdtPr>
+        <w:sdtEndPr/>
+        <w:sdtContent>
           <w:r>
             <w:t>Agenda Items</w:t>
           </w:r>
-        </w:p>
-        <w:bookmarkEnd w:id="0" w:displacedByCustomXml="next"/>
-      </w:sdtContent>
-    </w:sdt>
+        </w:sdtContent>
+      </w:sdt>
+      <w:r>
+        <w:t xml:space="preserve"> &amp; Discussion Points</w:t>
+      </w:r>
+    </w:p>
     <w:p>
       <w:pPr>
         <w:pStyle w:val="ListNumber"/>
@@ -309,8 +312,8 @@
         <w:tblDescription w:val="Table of action items, owners, deadlines and status"/>
       </w:tblPr>
       <w:tblGrid>
-        <w:gridCol w:w="2052"/>
-        <w:gridCol w:w="2628"/>
+        <w:gridCol w:w="2269"/>
+        <w:gridCol w:w="2411"/>
         <w:gridCol w:w="1724"/>
         <w:gridCol w:w="2956"/>
       </w:tblGrid>
@@ -321,7 +324,7 @@
         </w:trPr>
         <w:tc>
           <w:tcPr>
-            <w:tcW w:w="1096" w:type="pct"/>
+            <w:tcW w:w="1212" w:type="pct"/>
           </w:tcPr>
           <w:p>
             <w:sdt>
@@ -351,7 +354,7 @@
         </w:tc>
         <w:tc>
           <w:tcPr>
-            <w:tcW w:w="1404" w:type="pct"/>
+            <w:tcW w:w="1288" w:type="pct"/>
           </w:tcPr>
           <w:p>
             <w:sdt>
@@ -428,7 +431,7 @@
         </w:trPr>
         <w:tc>
           <w:tcPr>
-            <w:tcW w:w="1096" w:type="pct"/>
+            <w:tcW w:w="1212" w:type="pct"/>
           </w:tcPr>
           <w:p>
             <w:r>
@@ -441,7 +444,7 @@
         </w:tc>
         <w:tc>
           <w:tcPr>
-            <w:tcW w:w="1404" w:type="pct"/>
+            <w:tcW w:w="1288" w:type="pct"/>
           </w:tcPr>
           <w:p>
             <w:r>
@@ -476,13 +479,13 @@
         </w:trPr>
         <w:tc>
           <w:tcPr>
-            <w:tcW w:w="1096" w:type="pct"/>
+            <w:tcW w:w="1212" w:type="pct"/>
           </w:tcPr>
           <w:p/>
         </w:tc>
         <w:tc>
           <w:tcPr>
-            <w:tcW w:w="1404" w:type="pct"/>
+            <w:tcW w:w="1288" w:type="pct"/>
           </w:tcPr>
           <w:p/>
         </w:tc>
@@ -505,13 +508,13 @@
         </w:trPr>
         <w:tc>
           <w:tcPr>
-            <w:tcW w:w="1096" w:type="pct"/>
+            <w:tcW w:w="1212" w:type="pct"/>
           </w:tcPr>
           <w:p/>
         </w:tc>
         <w:tc>
           <w:tcPr>
-            <w:tcW w:w="1404" w:type="pct"/>
+            <w:tcW w:w="1288" w:type="pct"/>
           </w:tcPr>
           <w:p/>
         </w:tc>
@@ -534,13 +537,13 @@
         </w:trPr>
         <w:tc>
           <w:tcPr>
-            <w:tcW w:w="1096" w:type="pct"/>
+            <w:tcW w:w="1212" w:type="pct"/>
           </w:tcPr>
           <w:p/>
         </w:tc>
         <w:tc>
           <w:tcPr>
-            <w:tcW w:w="1404" w:type="pct"/>
+            <w:tcW w:w="1288" w:type="pct"/>
           </w:tcPr>
           <w:p/>
         </w:tc>
@@ -563,13 +566,13 @@
         </w:trPr>
         <w:tc>
           <w:tcPr>
-            <w:tcW w:w="1096" w:type="pct"/>
+            <w:tcW w:w="1212" w:type="pct"/>
           </w:tcPr>
           <w:p/>
         </w:tc>
         <w:tc>
           <w:tcPr>
-            <w:tcW w:w="1404" w:type="pct"/>
+            <w:tcW w:w="1288" w:type="pct"/>
           </w:tcPr>
           <w:p/>
         </w:tc>
@@ -2605,8 +2608,10 @@
   </w:compat>
   <w:rsids>
     <w:rsidRoot w:val="00FA73AC"/>
+    <w:rsid w:val="004B5817"/>
     <w:rsid w:val="006103DE"/>
     <w:rsid w:val="00666EAE"/>
+    <w:rsid w:val="007C4813"/>
     <w:rsid w:val="00AD402C"/>
     <w:rsid w:val="00FA73AC"/>
   </w:rsids>

</xml_diff>